<commit_message>
İlk sürüm: Modüler yapı, testler ve dokümantasyon tamamlandı.
</commit_message>
<xml_diff>
--- a/rapor.docx
+++ b/rapor.docx
@@ -13,6 +13,7 @@
           <w:docPartUnique/>
         </w:docPartObj>
       </w:sdtPr>
+      <w:sdtEndPr/>
       <w:sdtContent>
         <w:p>
           <w:pPr>
@@ -95,6 +96,7 @@
                                     <w:calendar w:val="gregorian"/>
                                   </w:date>
                                 </w:sdtPr>
+                                <w:sdtEndPr/>
                                 <w:sdtContent>
                                   <w:p>
                                     <w:pPr>
@@ -169,6 +171,7 @@
                               <w:calendar w:val="gregorian"/>
                             </w:date>
                           </w:sdtPr>
+                          <w:sdtEndPr/>
                           <w:sdtContent>
                             <w:p>
                               <w:pPr>
@@ -279,6 +282,7 @@
                                   <w:dataBinding w:prefixMappings="xmlns:ns0='http://purl.org/dc/elements/1.1/' xmlns:ns1='http://schemas.openxmlformats.org/package/2006/metadata/core-properties' " w:xpath="/ns1:coreProperties[1]/ns0:creator[1]" w:storeItemID="{6C3C8BC8-F283-45AE-878A-BAB7291924A1}"/>
                                   <w:text/>
                                 </w:sdtPr>
+                                <w:sdtEndPr/>
                                 <w:sdtContent>
                                   <w:p>
                                     <w:pPr>
@@ -329,6 +333,7 @@
                                     <w:dataBinding w:prefixMappings="xmlns:ns0='http://schemas.openxmlformats.org/officeDocument/2006/extended-properties' " w:xpath="/ns0:Properties[1]/ns0:Company[1]" w:storeItemID="{6668398D-A668-4E3E-A5EB-62B293D839F1}"/>
                                     <w:text/>
                                   </w:sdtPr>
+                                  <w:sdtEndPr/>
                                   <w:sdtContent>
                                     <w:r>
                                       <w:rPr>
@@ -368,6 +373,7 @@
                                     <w:dataBinding w:prefixMappings="xmlns:ns0='http://schemas.microsoft.com/office/2006/coverPageProps' " w:xpath="/ns0:CoverPageProperties[1]/ns0:CompanyAddress[1]" w:storeItemID="{55AF091B-3C7A-41E3-B477-F2FDAA23CFDA}"/>
                                     <w:text/>
                                   </w:sdtPr>
+                                  <w:sdtEndPr/>
                                   <w:sdtContent>
                                     <w:r>
                                       <w:rPr>
@@ -428,6 +434,7 @@
                             <w:dataBinding w:prefixMappings="xmlns:ns0='http://purl.org/dc/elements/1.1/' xmlns:ns1='http://schemas.openxmlformats.org/package/2006/metadata/core-properties' " w:xpath="/ns1:coreProperties[1]/ns0:creator[1]" w:storeItemID="{6C3C8BC8-F283-45AE-878A-BAB7291924A1}"/>
                             <w:text/>
                           </w:sdtPr>
+                          <w:sdtEndPr/>
                           <w:sdtContent>
                             <w:p>
                               <w:pPr>
@@ -478,6 +485,7 @@
                               <w:dataBinding w:prefixMappings="xmlns:ns0='http://schemas.openxmlformats.org/officeDocument/2006/extended-properties' " w:xpath="/ns0:Properties[1]/ns0:Company[1]" w:storeItemID="{6668398D-A668-4E3E-A5EB-62B293D839F1}"/>
                               <w:text/>
                             </w:sdtPr>
+                            <w:sdtEndPr/>
                             <w:sdtContent>
                               <w:r>
                                 <w:rPr>
@@ -517,6 +525,7 @@
                               <w:dataBinding w:prefixMappings="xmlns:ns0='http://schemas.microsoft.com/office/2006/coverPageProps' " w:xpath="/ns0:CoverPageProperties[1]/ns0:CompanyAddress[1]" w:storeItemID="{55AF091B-3C7A-41E3-B477-F2FDAA23CFDA}"/>
                               <w:text/>
                             </w:sdtPr>
+                            <w:sdtEndPr/>
                             <w:sdtContent>
                               <w:r>
                                 <w:rPr>
@@ -623,6 +632,11 @@
                                     <w:dataBinding w:prefixMappings="xmlns:ns0='http://purl.org/dc/elements/1.1/' xmlns:ns1='http://schemas.openxmlformats.org/package/2006/metadata/core-properties' " w:xpath="/ns1:coreProperties[1]/ns0:title[1]" w:storeItemID="{6C3C8BC8-F283-45AE-878A-BAB7291924A1}"/>
                                     <w:text w:multiLine="1"/>
                                   </w:sdtPr>
+                                  <w:sdtEndPr>
+                                    <w:rPr>
+                                      <w:rStyle w:val="Balk1Char"/>
+                                    </w:rPr>
+                                  </w:sdtEndPr>
                                   <w:sdtContent>
                                     <w:r>
                                       <w:rPr>
@@ -633,7 +647,6 @@
                                       </w:rPr>
                                       <w:t xml:space="preserve">Siber </w:t>
                                     </w:r>
-                                    <w:proofErr w:type="spellStart"/>
                                     <w:r>
                                       <w:rPr>
                                         <w:rStyle w:val="Balk1Char"/>
@@ -641,17 +654,7 @@
                                         <w:sz w:val="72"/>
                                         <w:szCs w:val="72"/>
                                       </w:rPr>
-                                      <w:t>Güvenlik</w:t>
-                                    </w:r>
-                                    <w:proofErr w:type="spellEnd"/>
-                                    <w:r>
-                                      <w:rPr>
-                                        <w:rStyle w:val="Balk1Char"/>
-                                        <w:rFonts w:ascii="Times New Roman" w:hAnsi="Times New Roman" w:cs="Times New Roman"/>
-                                        <w:sz w:val="72"/>
-                                        <w:szCs w:val="72"/>
-                                      </w:rPr>
-                                      <w:t xml:space="preserve"> Dönem Sonu Projesi</w:t>
+                                      <w:t>Güvenlik Dönem Sonu Projesi</w:t>
                                     </w:r>
                                   </w:sdtContent>
                                 </w:sdt>
@@ -667,78 +670,17 @@
                                   <w:dataBinding w:prefixMappings="xmlns:ns0='http://purl.org/dc/elements/1.1/' xmlns:ns1='http://schemas.openxmlformats.org/package/2006/metadata/core-properties' " w:xpath="/ns1:coreProperties[1]/ns0:subject[1]" w:storeItemID="{6C3C8BC8-F283-45AE-878A-BAB7291924A1}"/>
                                   <w:text/>
                                 </w:sdtPr>
+                                <w:sdtEndPr/>
                                 <w:sdtContent>
                                   <w:p>
                                     <w:pPr>
                                       <w:pStyle w:val="Balk1"/>
                                     </w:pPr>
-                                    <w:proofErr w:type="spellStart"/>
                                     <w:r>
                                       <w:rPr>
                                         <w:rFonts w:ascii="Times New Roman" w:hAnsi="Times New Roman" w:cs="Times New Roman"/>
                                       </w:rPr>
-                                      <w:t>O</w:t>
-                                    </w:r>
-                                    <w:r>
-                                      <w:rPr>
-                                        <w:rFonts w:ascii="Times New Roman" w:hAnsi="Times New Roman" w:cs="Times New Roman"/>
-                                      </w:rPr>
-                                      <w:t>tomati</w:t>
-                                    </w:r>
-                                    <w:r>
-                                      <w:rPr>
-                                        <w:rFonts w:ascii="Times New Roman" w:hAnsi="Times New Roman" w:cs="Times New Roman"/>
-                                      </w:rPr>
-                                      <w:t>k</w:t>
-                                    </w:r>
-                                    <w:proofErr w:type="spellEnd"/>
-                                    <w:r>
-                                      <w:rPr>
-                                        <w:rFonts w:ascii="Times New Roman" w:hAnsi="Times New Roman" w:cs="Times New Roman"/>
-                                      </w:rPr>
-                                      <w:t xml:space="preserve"> </w:t>
-                                    </w:r>
-                                    <w:proofErr w:type="spellStart"/>
-                                    <w:r>
-                                      <w:rPr>
-                                        <w:rFonts w:ascii="Times New Roman" w:hAnsi="Times New Roman" w:cs="Times New Roman"/>
-                                      </w:rPr>
-                                      <w:t>Zafiyet</w:t>
-                                    </w:r>
-                                    <w:proofErr w:type="spellEnd"/>
-                                    <w:r>
-                                      <w:rPr>
-                                        <w:rFonts w:ascii="Times New Roman" w:hAnsi="Times New Roman" w:cs="Times New Roman"/>
-                                      </w:rPr>
-                                      <w:t xml:space="preserve"> </w:t>
-                                    </w:r>
-                                    <w:proofErr w:type="spellStart"/>
-                                    <w:r>
-                                      <w:rPr>
-                                        <w:rFonts w:ascii="Times New Roman" w:hAnsi="Times New Roman" w:cs="Times New Roman"/>
-                                      </w:rPr>
-                                      <w:t>Yönetimi</w:t>
-                                    </w:r>
-                                    <w:proofErr w:type="spellEnd"/>
-                                    <w:r>
-                                      <w:rPr>
-                                        <w:rFonts w:ascii="Times New Roman" w:hAnsi="Times New Roman" w:cs="Times New Roman"/>
-                                      </w:rPr>
-                                      <w:t xml:space="preserve"> </w:t>
-                                    </w:r>
-                                    <w:proofErr w:type="spellStart"/>
-                                    <w:r>
-                                      <w:rPr>
-                                        <w:rFonts w:ascii="Times New Roman" w:hAnsi="Times New Roman" w:cs="Times New Roman"/>
-                                      </w:rPr>
-                                      <w:t>ve</w:t>
-                                    </w:r>
-                                    <w:proofErr w:type="spellEnd"/>
-                                    <w:r>
-                                      <w:rPr>
-                                        <w:rFonts w:ascii="Times New Roman" w:hAnsi="Times New Roman" w:cs="Times New Roman"/>
-                                      </w:rPr>
-                                      <w:t xml:space="preserve"> Risk Analiz Sistemi</w:t>
+                                      <w:t>Otomatik Zafiyet Yönetimi ve Risk Analiz Sistemi</w:t>
                                     </w:r>
                                   </w:p>
                                 </w:sdtContent>
@@ -791,6 +733,11 @@
                               <w:dataBinding w:prefixMappings="xmlns:ns0='http://purl.org/dc/elements/1.1/' xmlns:ns1='http://schemas.openxmlformats.org/package/2006/metadata/core-properties' " w:xpath="/ns1:coreProperties[1]/ns0:title[1]" w:storeItemID="{6C3C8BC8-F283-45AE-878A-BAB7291924A1}"/>
                               <w:text w:multiLine="1"/>
                             </w:sdtPr>
+                            <w:sdtEndPr>
+                              <w:rPr>
+                                <w:rStyle w:val="Balk1Char"/>
+                              </w:rPr>
+                            </w:sdtEndPr>
                             <w:sdtContent>
                               <w:r>
                                 <w:rPr>
@@ -801,7 +748,6 @@
                                 </w:rPr>
                                 <w:t xml:space="preserve">Siber </w:t>
                               </w:r>
-                              <w:proofErr w:type="spellStart"/>
                               <w:r>
                                 <w:rPr>
                                   <w:rStyle w:val="Balk1Char"/>
@@ -809,17 +755,7 @@
                                   <w:sz w:val="72"/>
                                   <w:szCs w:val="72"/>
                                 </w:rPr>
-                                <w:t>Güvenlik</w:t>
-                              </w:r>
-                              <w:proofErr w:type="spellEnd"/>
-                              <w:r>
-                                <w:rPr>
-                                  <w:rStyle w:val="Balk1Char"/>
-                                  <w:rFonts w:ascii="Times New Roman" w:hAnsi="Times New Roman" w:cs="Times New Roman"/>
-                                  <w:sz w:val="72"/>
-                                  <w:szCs w:val="72"/>
-                                </w:rPr>
-                                <w:t xml:space="preserve"> Dönem Sonu Projesi</w:t>
+                                <w:t>Güvenlik Dönem Sonu Projesi</w:t>
                               </w:r>
                             </w:sdtContent>
                           </w:sdt>
@@ -835,78 +771,17 @@
                             <w:dataBinding w:prefixMappings="xmlns:ns0='http://purl.org/dc/elements/1.1/' xmlns:ns1='http://schemas.openxmlformats.org/package/2006/metadata/core-properties' " w:xpath="/ns1:coreProperties[1]/ns0:subject[1]" w:storeItemID="{6C3C8BC8-F283-45AE-878A-BAB7291924A1}"/>
                             <w:text/>
                           </w:sdtPr>
+                          <w:sdtEndPr/>
                           <w:sdtContent>
                             <w:p>
                               <w:pPr>
                                 <w:pStyle w:val="Balk1"/>
                               </w:pPr>
-                              <w:proofErr w:type="spellStart"/>
                               <w:r>
                                 <w:rPr>
                                   <w:rFonts w:ascii="Times New Roman" w:hAnsi="Times New Roman" w:cs="Times New Roman"/>
                                 </w:rPr>
-                                <w:t>O</w:t>
-                              </w:r>
-                              <w:r>
-                                <w:rPr>
-                                  <w:rFonts w:ascii="Times New Roman" w:hAnsi="Times New Roman" w:cs="Times New Roman"/>
-                                </w:rPr>
-                                <w:t>tomati</w:t>
-                              </w:r>
-                              <w:r>
-                                <w:rPr>
-                                  <w:rFonts w:ascii="Times New Roman" w:hAnsi="Times New Roman" w:cs="Times New Roman"/>
-                                </w:rPr>
-                                <w:t>k</w:t>
-                              </w:r>
-                              <w:proofErr w:type="spellEnd"/>
-                              <w:r>
-                                <w:rPr>
-                                  <w:rFonts w:ascii="Times New Roman" w:hAnsi="Times New Roman" w:cs="Times New Roman"/>
-                                </w:rPr>
-                                <w:t xml:space="preserve"> </w:t>
-                              </w:r>
-                              <w:proofErr w:type="spellStart"/>
-                              <w:r>
-                                <w:rPr>
-                                  <w:rFonts w:ascii="Times New Roman" w:hAnsi="Times New Roman" w:cs="Times New Roman"/>
-                                </w:rPr>
-                                <w:t>Zafiyet</w:t>
-                              </w:r>
-                              <w:proofErr w:type="spellEnd"/>
-                              <w:r>
-                                <w:rPr>
-                                  <w:rFonts w:ascii="Times New Roman" w:hAnsi="Times New Roman" w:cs="Times New Roman"/>
-                                </w:rPr>
-                                <w:t xml:space="preserve"> </w:t>
-                              </w:r>
-                              <w:proofErr w:type="spellStart"/>
-                              <w:r>
-                                <w:rPr>
-                                  <w:rFonts w:ascii="Times New Roman" w:hAnsi="Times New Roman" w:cs="Times New Roman"/>
-                                </w:rPr>
-                                <w:t>Yönetimi</w:t>
-                              </w:r>
-                              <w:proofErr w:type="spellEnd"/>
-                              <w:r>
-                                <w:rPr>
-                                  <w:rFonts w:ascii="Times New Roman" w:hAnsi="Times New Roman" w:cs="Times New Roman"/>
-                                </w:rPr>
-                                <w:t xml:space="preserve"> </w:t>
-                              </w:r>
-                              <w:proofErr w:type="spellStart"/>
-                              <w:r>
-                                <w:rPr>
-                                  <w:rFonts w:ascii="Times New Roman" w:hAnsi="Times New Roman" w:cs="Times New Roman"/>
-                                </w:rPr>
-                                <w:t>ve</w:t>
-                              </w:r>
-                              <w:proofErr w:type="spellEnd"/>
-                              <w:r>
-                                <w:rPr>
-                                  <w:rFonts w:ascii="Times New Roman" w:hAnsi="Times New Roman" w:cs="Times New Roman"/>
-                                </w:rPr>
-                                <w:t xml:space="preserve"> Risk Analiz Sistemi</w:t>
+                                <w:t>Otomatik Zafiyet Yönetimi ve Risk Analiz Sistemi</w:t>
                               </w:r>
                             </w:p>
                           </w:sdtContent>
@@ -2198,16 +2073,7 @@
           <w:szCs w:val="28"/>
           <w:lang w:val="tr-TR"/>
         </w:rPr>
-        <w:t xml:space="preserve">3. </w:t>
-      </w:r>
-      <w:r>
-        <w:rPr>
-          <w:rFonts w:ascii="Times New Roman" w:hAnsi="Times New Roman" w:cs="Times New Roman"/>
-          <w:sz w:val="28"/>
-          <w:szCs w:val="28"/>
-          <w:lang w:val="tr-TR"/>
-        </w:rPr>
-        <w:t>Sistem Mimarisi</w:t>
+        <w:t>3. Sistem Mimarisi</w:t>
       </w:r>
     </w:p>
     <w:p>
@@ -5448,7 +5314,7 @@
           <w:lang w:val="tr-TR"/>
         </w:rPr>
         <w:pict w14:anchorId="024F98A0">
-          <v:rect id="_x0000_i1037" style="width:0;height:1.5pt" o:hrstd="t" o:hr="t" fillcolor="#a0a0a0" stroked="f"/>
+          <v:rect id="_x0000_i1025" style="width:0;height:1.5pt" o:hrstd="t" o:hr="t" fillcolor="#a0a0a0" stroked="f"/>
         </w:pict>
       </w:r>
     </w:p>
@@ -5834,6 +5700,7 @@
       <w:r>
         <w:rPr>
           <w:rFonts w:ascii="Times New Roman" w:hAnsi="Times New Roman" w:cs="Times New Roman"/>
+          <w:noProof/>
           <w:sz w:val="24"/>
           <w:szCs w:val="24"/>
           <w:lang w:val="tr-TR"/>
@@ -6215,6 +6082,7 @@
       <w:r>
         <w:rPr>
           <w:rFonts w:ascii="Times New Roman" w:hAnsi="Times New Roman" w:cs="Times New Roman"/>
+          <w:noProof/>
           <w:sz w:val="24"/>
           <w:szCs w:val="24"/>
           <w:lang w:val="tr-TR"/>
@@ -6288,6 +6156,7 @@
       <w:r>
         <w:rPr>
           <w:rFonts w:ascii="Times New Roman" w:hAnsi="Times New Roman" w:cs="Times New Roman"/>
+          <w:noProof/>
           <w:sz w:val="24"/>
           <w:szCs w:val="24"/>
           <w:lang w:val="tr-TR"/>
@@ -6449,6 +6318,7 @@
       <w:r>
         <w:rPr>
           <w:rFonts w:ascii="Times New Roman" w:hAnsi="Times New Roman" w:cs="Times New Roman"/>
+          <w:noProof/>
           <w:sz w:val="24"/>
           <w:szCs w:val="24"/>
           <w:lang w:val="tr-TR"/>
@@ -6502,6 +6372,7 @@
       <w:r>
         <w:rPr>
           <w:rFonts w:ascii="Times New Roman" w:hAnsi="Times New Roman" w:cs="Times New Roman"/>
+          <w:noProof/>
           <w:sz w:val="24"/>
           <w:szCs w:val="24"/>
           <w:lang w:val="tr-TR"/>
@@ -6566,6 +6437,7 @@
       <w:r>
         <w:rPr>
           <w:rFonts w:ascii="Times New Roman" w:hAnsi="Times New Roman" w:cs="Times New Roman"/>
+          <w:noProof/>
           <w:sz w:val="24"/>
           <w:szCs w:val="24"/>
           <w:lang w:val="tr-TR"/>
@@ -6619,6 +6491,7 @@
       <w:r>
         <w:rPr>
           <w:rFonts w:ascii="Times New Roman" w:hAnsi="Times New Roman" w:cs="Times New Roman"/>
+          <w:noProof/>
           <w:sz w:val="24"/>
           <w:szCs w:val="24"/>
           <w:lang w:val="tr-TR"/>
@@ -6847,6 +6720,127 @@
           <w:szCs w:val="24"/>
           <w:lang w:val="tr-TR"/>
         </w:rPr>
+        <w:t>Zafiyet-</w:t>
+      </w:r>
+      <w:proofErr w:type="spellStart"/>
+      <w:r>
+        <w:rPr>
+          <w:rFonts w:ascii="Times New Roman" w:hAnsi="Times New Roman" w:cs="Times New Roman"/>
+          <w:sz w:val="24"/>
+          <w:szCs w:val="24"/>
+          <w:lang w:val="tr-TR"/>
+        </w:rPr>
+        <w:t>Yonetim</w:t>
+      </w:r>
+      <w:proofErr w:type="spellEnd"/>
+      <w:r>
+        <w:rPr>
+          <w:rFonts w:ascii="Times New Roman" w:hAnsi="Times New Roman" w:cs="Times New Roman"/>
+          <w:sz w:val="24"/>
+          <w:szCs w:val="24"/>
+          <w:lang w:val="tr-TR"/>
+        </w:rPr>
+        <w:t>-Otomasyonu</w:t>
+      </w:r>
+      <w:r>
+        <w:rPr>
+          <w:rFonts w:ascii="Times New Roman" w:hAnsi="Times New Roman" w:cs="Times New Roman"/>
+          <w:sz w:val="24"/>
+          <w:szCs w:val="24"/>
+          <w:lang w:val="tr-TR"/>
+        </w:rPr>
+        <w:t xml:space="preserve">. (2025). </w:t>
+      </w:r>
+      <w:proofErr w:type="spellStart"/>
+      <w:r>
+        <w:rPr>
+          <w:rFonts w:ascii="Times New Roman" w:hAnsi="Times New Roman" w:cs="Times New Roman"/>
+          <w:sz w:val="24"/>
+          <w:szCs w:val="24"/>
+          <w:lang w:val="tr-TR"/>
+        </w:rPr>
+        <w:t>h</w:t>
+      </w:r>
+      <w:r>
+        <w:rPr>
+          <w:rFonts w:ascii="Times New Roman" w:hAnsi="Times New Roman" w:cs="Times New Roman"/>
+          <w:sz w:val="24"/>
+          <w:szCs w:val="24"/>
+          <w:lang w:val="tr-TR"/>
+        </w:rPr>
+        <w:t>aticecankaya</w:t>
+      </w:r>
+      <w:proofErr w:type="spellEnd"/>
+    </w:p>
+    <w:p>
+      <w:pPr>
+        <w:rPr>
+          <w:rFonts w:ascii="Times New Roman" w:hAnsi="Times New Roman" w:cs="Times New Roman"/>
+          <w:sz w:val="24"/>
+          <w:szCs w:val="24"/>
+        </w:rPr>
+      </w:pPr>
+      <w:proofErr w:type="spellStart"/>
+      <w:r>
+        <w:rPr>
+          <w:rFonts w:ascii="Times New Roman" w:hAnsi="Times New Roman" w:cs="Times New Roman"/>
+          <w:sz w:val="24"/>
+          <w:szCs w:val="24"/>
+        </w:rPr>
+        <w:t>Erişim</w:t>
+      </w:r>
+      <w:proofErr w:type="spellEnd"/>
+      <w:r>
+        <w:rPr>
+          <w:rFonts w:ascii="Times New Roman" w:hAnsi="Times New Roman" w:cs="Times New Roman"/>
+          <w:sz w:val="24"/>
+          <w:szCs w:val="24"/>
+        </w:rPr>
+        <w:t xml:space="preserve"> Adresi:</w:t>
+      </w:r>
+      <w:r>
+        <w:rPr>
+          <w:rFonts w:ascii="Times New Roman" w:hAnsi="Times New Roman" w:cs="Times New Roman"/>
+          <w:sz w:val="24"/>
+          <w:szCs w:val="24"/>
+        </w:rPr>
+        <w:t xml:space="preserve"> </w:t>
+      </w:r>
+      <w:r>
+        <w:rPr>
+          <w:rFonts w:ascii="Times New Roman" w:hAnsi="Times New Roman" w:cs="Times New Roman"/>
+          <w:sz w:val="24"/>
+          <w:szCs w:val="24"/>
+        </w:rPr>
+        <w:t>https://github.com/haticecankaya/Zafiyet-Yonetim-Otomasyonu</w:t>
+      </w:r>
+    </w:p>
+    <w:p>
+      <w:pPr>
+        <w:rPr>
+          <w:rFonts w:ascii="Times New Roman" w:hAnsi="Times New Roman" w:cs="Times New Roman"/>
+          <w:sz w:val="24"/>
+          <w:szCs w:val="24"/>
+          <w:lang w:val="tr-TR"/>
+        </w:rPr>
+      </w:pPr>
+    </w:p>
+    <w:p>
+      <w:pPr>
+        <w:rPr>
+          <w:rFonts w:ascii="Times New Roman" w:hAnsi="Times New Roman" w:cs="Times New Roman"/>
+          <w:sz w:val="24"/>
+          <w:szCs w:val="24"/>
+          <w:lang w:val="tr-TR"/>
+        </w:rPr>
+      </w:pPr>
+      <w:r>
+        <w:rPr>
+          <w:rFonts w:ascii="Times New Roman" w:hAnsi="Times New Roman" w:cs="Times New Roman"/>
+          <w:sz w:val="24"/>
+          <w:szCs w:val="24"/>
+          <w:lang w:val="tr-TR"/>
+        </w:rPr>
         <w:t xml:space="preserve">CVE, CISA KEV &amp; EPSS </w:t>
       </w:r>
       <w:proofErr w:type="spellStart"/>
@@ -6866,40 +6860,16 @@
           <w:sz w:val="24"/>
           <w:szCs w:val="24"/>
         </w:rPr>
-        <w:t>. (202</w:t>
-      </w:r>
-      <w:r>
-        <w:rPr>
-          <w:rFonts w:ascii="Times New Roman" w:hAnsi="Times New Roman" w:cs="Times New Roman"/>
-          <w:sz w:val="24"/>
-          <w:szCs w:val="24"/>
-        </w:rPr>
-        <w:t>4</w:t>
-      </w:r>
-      <w:r>
-        <w:rPr>
-          <w:rFonts w:ascii="Times New Roman" w:hAnsi="Times New Roman" w:cs="Times New Roman"/>
-          <w:sz w:val="24"/>
-          <w:szCs w:val="24"/>
-        </w:rPr>
-        <w:t xml:space="preserve">). </w:t>
-      </w:r>
-      <w:proofErr w:type="spellStart"/>
-      <w:r>
-        <w:rPr>
-          <w:rFonts w:ascii="Times New Roman" w:hAnsi="Times New Roman" w:cs="Times New Roman"/>
-          <w:sz w:val="24"/>
-          <w:szCs w:val="24"/>
-        </w:rPr>
-        <w:t>f</w:t>
-      </w:r>
-      <w:r>
-        <w:rPr>
-          <w:rFonts w:ascii="Times New Roman" w:hAnsi="Times New Roman" w:cs="Times New Roman"/>
-          <w:sz w:val="24"/>
-          <w:szCs w:val="24"/>
-        </w:rPr>
-        <w:t>rancescomanzoni</w:t>
+        <w:t xml:space="preserve">. (2024). </w:t>
+      </w:r>
+      <w:proofErr w:type="spellStart"/>
+      <w:r>
+        <w:rPr>
+          <w:rFonts w:ascii="Times New Roman" w:hAnsi="Times New Roman" w:cs="Times New Roman"/>
+          <w:sz w:val="24"/>
+          <w:szCs w:val="24"/>
+        </w:rPr>
+        <w:t>francescomanzoni</w:t>
       </w:r>
       <w:proofErr w:type="spellEnd"/>
     </w:p>
@@ -6927,23 +6897,7 @@
           <w:sz w:val="24"/>
           <w:szCs w:val="24"/>
         </w:rPr>
-        <w:t xml:space="preserve"> Adresi:</w:t>
-      </w:r>
-      <w:r>
-        <w:rPr>
-          <w:rFonts w:ascii="Times New Roman" w:hAnsi="Times New Roman" w:cs="Times New Roman"/>
-          <w:sz w:val="24"/>
-          <w:szCs w:val="24"/>
-        </w:rPr>
-        <w:t xml:space="preserve"> </w:t>
-      </w:r>
-      <w:r>
-        <w:rPr>
-          <w:rFonts w:ascii="Times New Roman" w:hAnsi="Times New Roman" w:cs="Times New Roman"/>
-          <w:sz w:val="24"/>
-          <w:szCs w:val="24"/>
-        </w:rPr>
-        <w:t>https://www.kaggle.com/datasets/francescomanzoni/vulnerability-management-datasets/</w:t>
+        <w:t xml:space="preserve"> Adresi: https://www.kaggle.com/datasets/francescomanzoni/vulnerability-management-datasets/</w:t>
       </w:r>
     </w:p>
     <w:p>
@@ -10037,6 +9991,29 @@
       <w14:ligatures w14:val="none"/>
     </w:rPr>
   </w:style>
+  <w:style w:type="character" w:styleId="Kpr">
+    <w:name w:val="Hyperlink"/>
+    <w:basedOn w:val="VarsaylanParagrafYazTipi"/>
+    <w:uiPriority w:val="99"/>
+    <w:unhideWhenUsed/>
+    <w:rsid w:val="008B0252"/>
+    <w:rPr>
+      <w:color w:val="467886" w:themeColor="hyperlink"/>
+      <w:u w:val="single"/>
+    </w:rPr>
+  </w:style>
+  <w:style w:type="character" w:styleId="zmlenmeyenBahsetme">
+    <w:name w:val="Unresolved Mention"/>
+    <w:basedOn w:val="VarsaylanParagrafYazTipi"/>
+    <w:uiPriority w:val="99"/>
+    <w:semiHidden/>
+    <w:unhideWhenUsed/>
+    <w:rsid w:val="008B0252"/>
+    <w:rPr>
+      <w:color w:val="605E5C"/>
+      <w:shd w:val="clear" w:color="auto" w:fill="E1DFDD"/>
+    </w:rPr>
+  </w:style>
 </w:styles>
 </file>
 

</xml_diff>